<commit_message>
Update 6th lecture and pdf
</commit_message>
<xml_diff>
--- a/ФиЛП/Лекции/ФиЛП_6____15_04_2019.docx
+++ b/ФиЛП/Лекции/ФиЛП_6____15_04_2019.docx
@@ -111,7 +111,6 @@
       <w:r>
         <w:rPr>
           <w:sz w:val="28"/>
-          <w:lang w:val="en-US"/>
         </w:rPr>
         <w:t xml:space="preserve">   //</w:t>
       </w:r>
@@ -155,26 +154,66 @@
       </w:pPr>
       <w:r>
         <w:rPr>
-          <w:sz w:val="28"/>
-        </w:rPr>
-        <w:t>// фото – 14.00 – представление списка примера выше</w:t>
+          <w:noProof/>
+          <w:lang w:eastAsia="ru-RU"/>
+        </w:rPr>
+        <w:drawing>
+          <wp:inline distT="0" distB="0" distL="0" distR="0" wp14:anchorId="752CB90B" wp14:editId="28EAD79F">
+            <wp:extent cx="2717800" cy="2063750"/>
+            <wp:effectExtent l="0" t="0" r="6350" b="0"/>
+            <wp:docPr id="1" name="Рисунок 1"/>
+            <wp:cNvGraphicFramePr>
+              <a:graphicFrameLocks xmlns:a="http://schemas.openxmlformats.org/drawingml/2006/main" noChangeAspect="1"/>
+            </wp:cNvGraphicFramePr>
+            <a:graphic xmlns:a="http://schemas.openxmlformats.org/drawingml/2006/main">
+              <a:graphicData uri="http://schemas.openxmlformats.org/drawingml/2006/picture">
+                <pic:pic xmlns:pic="http://schemas.openxmlformats.org/drawingml/2006/picture">
+                  <pic:nvPicPr>
+                    <pic:cNvPr id="0" name=""/>
+                    <pic:cNvPicPr/>
+                  </pic:nvPicPr>
+                  <pic:blipFill>
+                    <a:blip r:embed="rId7"/>
+                    <a:stretch>
+                      <a:fillRect/>
+                    </a:stretch>
+                  </pic:blipFill>
+                  <pic:spPr>
+                    <a:xfrm>
+                      <a:off x="0" y="0"/>
+                      <a:ext cx="2717800" cy="2063750"/>
+                    </a:xfrm>
+                    <a:prstGeom prst="rect">
+                      <a:avLst/>
+                    </a:prstGeom>
+                  </pic:spPr>
+                </pic:pic>
+              </a:graphicData>
+            </a:graphic>
+          </wp:inline>
+        </w:drawing>
+      </w:r>
+      <w:r>
+        <w:rPr>
+          <w:sz w:val="28"/>
+        </w:rPr>
+        <w:t xml:space="preserve"> </w:t>
       </w:r>
     </w:p>
     <w:p>
       <w:pPr>
         <w:rPr>
           <w:sz w:val="28"/>
-          <w:lang w:val="en-US"/>
         </w:rPr>
       </w:pPr>
-      <w:r>
-        <w:rPr>
-          <w:sz w:val="28"/>
-          <w:lang w:val="en-US"/>
+      <w:bookmarkStart w:id="0" w:name="_GoBack"/>
+      <w:bookmarkEnd w:id="0"/>
+      <w:r>
+        <w:rPr>
+          <w:sz w:val="28"/>
         </w:rPr>
         <w:t>[</w:t>
       </w:r>
-      <w:proofErr w:type="gramStart"/>
       <w:r>
         <w:rPr>
           <w:sz w:val="28"/>
@@ -182,20 +221,43 @@
         </w:rPr>
         <w:t>a</w:t>
       </w:r>
-      <w:proofErr w:type="gramEnd"/>
-      <w:r>
-        <w:rPr>
-          <w:sz w:val="28"/>
-          <w:lang w:val="en-US"/>
-        </w:rPr>
-        <w:t>, b, c]</w:t>
+      <w:r>
+        <w:rPr>
+          <w:sz w:val="28"/>
+        </w:rPr>
+        <w:t xml:space="preserve">, </w:t>
+      </w:r>
+      <w:r>
+        <w:rPr>
+          <w:sz w:val="28"/>
+          <w:lang w:val="en-US"/>
+        </w:rPr>
+        <w:t>b</w:t>
+      </w:r>
+      <w:r>
+        <w:rPr>
+          <w:sz w:val="28"/>
+        </w:rPr>
+        <w:t xml:space="preserve">, </w:t>
+      </w:r>
+      <w:r>
+        <w:rPr>
+          <w:sz w:val="28"/>
+          <w:lang w:val="en-US"/>
+        </w:rPr>
+        <w:t>c</w:t>
+      </w:r>
+      <w:r>
+        <w:rPr>
+          <w:sz w:val="28"/>
+        </w:rPr>
+        <w:t>]</w:t>
       </w:r>
     </w:p>
     <w:p>
       <w:pPr>
         <w:rPr>
           <w:sz w:val="28"/>
-          <w:lang w:val="en-US"/>
         </w:rPr>
       </w:pPr>
       <w:r>
@@ -563,7 +625,6 @@
       <w:pPr>
         <w:rPr>
           <w:sz w:val="28"/>
-          <w:lang w:val="en-US"/>
         </w:rPr>
       </w:pPr>
       <w:r>
@@ -594,9 +655,11 @@
           <w:lang w:val="en-US"/>
         </w:rPr>
       </w:pPr>
-      <w:r>
-        <w:rPr>
-          <w:sz w:val="28"/>
+      <w:proofErr w:type="gramStart"/>
+      <w:r>
+        <w:rPr>
+          <w:sz w:val="28"/>
+          <w:lang w:val="en-US"/>
         </w:rPr>
         <w:t xml:space="preserve">{ </w:t>
       </w:r>
@@ -607,9 +670,11 @@
         </w:rPr>
         <w:t>X</w:t>
       </w:r>
-      <w:r>
-        <w:rPr>
-          <w:sz w:val="28"/>
+      <w:proofErr w:type="gramEnd"/>
+      <w:r>
+        <w:rPr>
+          <w:sz w:val="28"/>
+          <w:lang w:val="en-US"/>
         </w:rPr>
         <w:t xml:space="preserve"> = [</w:t>
       </w:r>
@@ -623,6 +688,7 @@
       <w:r>
         <w:rPr>
           <w:sz w:val="28"/>
+          <w:lang w:val="en-US"/>
         </w:rPr>
         <w:t xml:space="preserve">], </w:t>
       </w:r>
@@ -636,6 +702,7 @@
       <w:r>
         <w:rPr>
           <w:sz w:val="28"/>
+          <w:lang w:val="en-US"/>
         </w:rPr>
         <w:t xml:space="preserve"> = [</w:t>
       </w:r>
@@ -649,6 +716,7 @@
       <w:r>
         <w:rPr>
           <w:sz w:val="28"/>
+          <w:lang w:val="en-US"/>
         </w:rPr>
         <w:t xml:space="preserve"> , </w:t>
       </w:r>
@@ -662,17 +730,10 @@
       <w:r>
         <w:rPr>
           <w:sz w:val="28"/>
-        </w:rPr>
-        <w:t>]</w:t>
-      </w:r>
-      <w:proofErr w:type="gramStart"/>
-      <w:r>
-        <w:rPr>
-          <w:sz w:val="28"/>
-        </w:rPr>
-        <w:t xml:space="preserve"> }</w:t>
-      </w:r>
-      <w:proofErr w:type="gramEnd"/>
+          <w:lang w:val="en-US"/>
+        </w:rPr>
+        <w:t>] }</w:t>
+      </w:r>
     </w:p>
     <w:p>
       <w:pPr>
@@ -681,9 +742,11 @@
           <w:lang w:val="en-US"/>
         </w:rPr>
       </w:pPr>
-      <w:r>
-        <w:rPr>
-          <w:sz w:val="28"/>
+      <w:proofErr w:type="gramStart"/>
+      <w:r>
+        <w:rPr>
+          <w:sz w:val="28"/>
+          <w:lang w:val="en-US"/>
         </w:rPr>
         <w:t xml:space="preserve">[ </w:t>
       </w:r>
@@ -694,9 +757,11 @@
         </w:rPr>
         <w:t>X</w:t>
       </w:r>
-      <w:r>
-        <w:rPr>
-          <w:sz w:val="28"/>
+      <w:proofErr w:type="gramEnd"/>
+      <w:r>
+        <w:rPr>
+          <w:sz w:val="28"/>
+          <w:lang w:val="en-US"/>
         </w:rPr>
         <w:t xml:space="preserve">, </w:t>
       </w:r>
@@ -710,6 +775,7 @@
       <w:r>
         <w:rPr>
           <w:sz w:val="28"/>
+          <w:lang w:val="en-US"/>
         </w:rPr>
         <w:t xml:space="preserve">] =&gt; </w:t>
       </w:r>
@@ -717,19 +783,14 @@
       <w:r>
         <w:rPr>
           <w:sz w:val="28"/>
-        </w:rPr>
-        <w:t xml:space="preserve">[ </w:t>
+          <w:lang w:val="en-US"/>
+        </w:rPr>
+        <w:t>[ [</w:t>
       </w:r>
       <w:proofErr w:type="gramEnd"/>
       <w:r>
         <w:rPr>
           <w:sz w:val="28"/>
-        </w:rPr>
-        <w:t>[</w:t>
-      </w:r>
-      <w:r>
-        <w:rPr>
-          <w:sz w:val="28"/>
           <w:lang w:val="en-US"/>
         </w:rPr>
         <w:t>a</w:t>
@@ -737,6 +798,7 @@
       <w:r>
         <w:rPr>
           <w:sz w:val="28"/>
+          <w:lang w:val="en-US"/>
         </w:rPr>
         <w:t>] | [</w:t>
       </w:r>
@@ -750,6 +812,7 @@
       <w:r>
         <w:rPr>
           <w:sz w:val="28"/>
+          <w:lang w:val="en-US"/>
         </w:rPr>
         <w:t xml:space="preserve">, </w:t>
       </w:r>
@@ -763,6 +826,7 @@
       <w:r>
         <w:rPr>
           <w:sz w:val="28"/>
+          <w:lang w:val="en-US"/>
         </w:rPr>
         <w:t xml:space="preserve">] ] = 1 </w:t>
       </w:r>
@@ -775,6 +839,7 @@
       <w:r>
         <w:rPr>
           <w:sz w:val="28"/>
+          <w:lang w:val="en-US"/>
         </w:rPr>
         <w:t xml:space="preserve"> [ [</w:t>
       </w:r>
@@ -788,6 +853,7 @@
       <w:r>
         <w:rPr>
           <w:sz w:val="28"/>
+          <w:lang w:val="en-US"/>
         </w:rPr>
         <w:t xml:space="preserve">] , </w:t>
       </w:r>
@@ -801,6 +867,7 @@
       <w:r>
         <w:rPr>
           <w:sz w:val="28"/>
+          <w:lang w:val="en-US"/>
         </w:rPr>
         <w:t xml:space="preserve"> , </w:t>
       </w:r>
@@ -814,14 +881,9 @@
       <w:r>
         <w:rPr>
           <w:sz w:val="28"/>
-        </w:rPr>
-        <w:t xml:space="preserve"> ]</w:t>
-      </w:r>
-      <w:r>
-        <w:rPr>
-          <w:sz w:val="28"/>
-        </w:rPr>
-        <w:t xml:space="preserve">, </w:t>
+          <w:lang w:val="en-US"/>
+        </w:rPr>
+        <w:t xml:space="preserve"> ], </w:t>
       </w:r>
     </w:p>
     <w:p>
@@ -830,7 +892,6 @@
         <w:rPr>
           <w:rFonts w:eastAsiaTheme="minorEastAsia"/>
           <w:sz w:val="28"/>
-          <w:lang w:val="en-US"/>
         </w:rPr>
       </w:pPr>
       <w:proofErr w:type="gramStart"/>
@@ -1251,6 +1312,7 @@
           <w:rFonts w:eastAsiaTheme="minorEastAsia"/>
           <w:sz w:val="28"/>
         </w:rPr>
+        <w:lastRenderedPageBreak/>
         <w:t xml:space="preserve">[ </w:t>
       </w:r>
       <w:r>
@@ -1884,7 +1946,6 @@
           <w:rFonts w:eastAsiaTheme="minorEastAsia"/>
           <w:sz w:val="28"/>
         </w:rPr>
-        <w:lastRenderedPageBreak/>
         <w:t>Проверка является ли аргумент списком.</w:t>
       </w:r>
     </w:p>
@@ -1913,6 +1974,7 @@
           <w:sz w:val="24"/>
         </w:rPr>
       </w:pPr>
+      <w:proofErr w:type="gramStart"/>
       <w:r>
         <w:rPr>
           <w:rFonts w:eastAsiaTheme="minorEastAsia"/>
@@ -1947,42 +2009,9 @@
           <w:rFonts w:eastAsiaTheme="minorEastAsia"/>
           <w:sz w:val="28"/>
         </w:rPr>
-        <w:t>с разбитыми головой и хвостом</w:t>
-      </w:r>
-      <w:proofErr w:type="gramStart"/>
-      <w:r>
-        <w:rPr>
-          <w:rFonts w:eastAsiaTheme="minorEastAsia"/>
-          <w:sz w:val="28"/>
-        </w:rPr>
-        <w:t>.</w:t>
+        <w:t xml:space="preserve">с разбитыми головой и хвостом. </w:t>
       </w:r>
       <w:proofErr w:type="gramEnd"/>
-      <w:r>
-        <w:rPr>
-          <w:rFonts w:eastAsiaTheme="minorEastAsia"/>
-          <w:sz w:val="28"/>
-        </w:rPr>
-        <w:t xml:space="preserve"> // </w:t>
-      </w:r>
-      <w:proofErr w:type="gramStart"/>
-      <w:r>
-        <w:rPr>
-          <w:rFonts w:eastAsiaTheme="minorEastAsia"/>
-          <w:i/>
-          <w:sz w:val="24"/>
-        </w:rPr>
-        <w:t>а</w:t>
-      </w:r>
-      <w:proofErr w:type="gramEnd"/>
-      <w:r>
-        <w:rPr>
-          <w:rFonts w:eastAsiaTheme="minorEastAsia"/>
-          <w:i/>
-          <w:sz w:val="24"/>
-        </w:rPr>
-        <w:t xml:space="preserve"> я уже ждала подвох</w:t>
-      </w:r>
     </w:p>
     <w:p>
       <w:pPr>
@@ -2297,6 +2326,7 @@
         <w:rPr>
           <w:rFonts w:eastAsiaTheme="minorEastAsia"/>
           <w:sz w:val="28"/>
+          <w:lang w:val="en-US"/>
         </w:rPr>
         <w:t xml:space="preserve"> </w:t>
       </w:r>
@@ -2305,6 +2335,7 @@
         <w:rPr>
           <w:rFonts w:eastAsiaTheme="minorEastAsia"/>
           <w:sz w:val="28"/>
+          <w:lang w:val="en-US"/>
         </w:rPr>
         <w:t>( [</w:t>
       </w:r>
@@ -2313,6 +2344,7 @@
         <w:rPr>
           <w:rFonts w:eastAsiaTheme="minorEastAsia"/>
           <w:sz w:val="28"/>
+          <w:lang w:val="en-US"/>
         </w:rPr>
         <w:t xml:space="preserve"> _ | </w:t>
       </w:r>
@@ -2328,6 +2360,7 @@
         <w:rPr>
           <w:rFonts w:eastAsiaTheme="minorEastAsia"/>
           <w:sz w:val="28"/>
+          <w:lang w:val="en-US"/>
         </w:rPr>
         <w:t xml:space="preserve"> ]) :- </w:t>
       </w:r>
@@ -2343,6 +2376,7 @@
         <w:rPr>
           <w:rFonts w:eastAsiaTheme="minorEastAsia"/>
           <w:sz w:val="28"/>
+          <w:lang w:val="en-US"/>
         </w:rPr>
         <w:t xml:space="preserve"> ( </w:t>
       </w:r>
@@ -2358,15 +2392,9 @@
         <w:rPr>
           <w:rFonts w:eastAsiaTheme="minorEastAsia"/>
           <w:sz w:val="28"/>
-        </w:rPr>
-        <w:t xml:space="preserve"> ). </w:t>
-      </w:r>
-      <w:r>
-        <w:rPr>
-          <w:rFonts w:eastAsiaTheme="minorEastAsia"/>
-          <w:sz w:val="28"/>
-        </w:rPr>
-        <w:t xml:space="preserve">        </w:t>
+          <w:lang w:val="en-US"/>
+        </w:rPr>
+        <w:t xml:space="preserve"> ).         </w:t>
       </w:r>
       <w:r>
         <w:rPr>
@@ -2613,6 +2641,7 @@
         <w:rPr>
           <w:rFonts w:eastAsiaTheme="minorEastAsia"/>
           <w:sz w:val="28"/>
+          <w:lang w:val="en-US"/>
         </w:rPr>
       </w:pPr>
       <w:r>
@@ -2938,6 +2967,7 @@
           <w:rFonts w:eastAsiaTheme="minorEastAsia"/>
           <w:sz w:val="28"/>
         </w:rPr>
+        <w:lastRenderedPageBreak/>
         <w:t>шаг</w:t>
       </w:r>
       <w:r>
@@ -3273,7 +3303,6 @@
           <w:sz w:val="28"/>
           <w:lang w:val="en-US"/>
         </w:rPr>
-        <w:lastRenderedPageBreak/>
         <w:tab/>
       </w:r>
       <w:r>
@@ -3682,16 +3711,7 @@
           <w:rFonts w:eastAsiaTheme="minorEastAsia"/>
           <w:sz w:val="28"/>
         </w:rPr>
-        <w:t>Что мы должны сделать для тренировки – подсчитать длину списка на 1 уровне(советует использовать одноуровневые списки пока что</w:t>
-      </w:r>
-      <w:bookmarkStart w:id="0" w:name="_GoBack"/>
-      <w:bookmarkEnd w:id="0"/>
-      <w:r>
-        <w:rPr>
-          <w:rFonts w:eastAsiaTheme="minorEastAsia"/>
-          <w:sz w:val="28"/>
-        </w:rPr>
-        <w:t>), найти произведение элементов числового списка, организовать объединение двух списков, научиться удалять элементы из списка, создавать список их элементов, стоящих на четных/нечетных местах, найти максимум/минимум.</w:t>
+        <w:t>Что мы должны сделать для тренировки – подсчитать длину списка на 1 уровне(советует использовать одноуровневые списки пока что), найти произведение элементов числового списка, организовать объединение двух списков, научиться удалять элементы из списка, создавать список их элементов, стоящих на четных/нечетных местах, найти максимум/минимум.</w:t>
       </w:r>
     </w:p>
     <w:sectPr>
@@ -4651,7 +4671,7 @@
 </file>
 
 <file path=customXml/itemProps1.xml><?xml version="1.0" encoding="utf-8"?>
-<ds:datastoreItem xmlns:ds="http://schemas.openxmlformats.org/officeDocument/2006/customXml" ds:itemID="{709C441F-E649-4C6B-ABEE-BDB16DE304AD}">
+<ds:datastoreItem xmlns:ds="http://schemas.openxmlformats.org/officeDocument/2006/customXml" ds:itemID="{224CDC4B-26E2-4645-AB64-E3D531A2D227}">
   <ds:schemaRefs>
     <ds:schemaRef ds:uri="http://schemas.openxmlformats.org/officeDocument/2006/bibliography"/>
   </ds:schemaRefs>

</xml_diff>